<commit_message>
Remove unit[m] when no vessel
</commit_message>
<xml_diff>
--- a/mooringlicensing/management/templates/Attachment Template - AAP.docx
+++ b/mooringlicensing/management/templates/Attachment Template - AAP.docx
@@ -108,25 +108,7 @@
           <w:szCs w:val="16"/>
         </w:rPr>
         <w:tab/>
-        <w:t>Application number: {{ app</w:t>
-      </w:r>
-      <w:r>
-        <w:rPr>
-          <w:rFonts w:cs="Arial" w:ascii="Arial Nova Light" w:hAnsi="Arial Nova Light"/>
-          <w:color w:val="464646"/>
-          <w:sz w:val="16"/>
-          <w:szCs w:val="16"/>
-        </w:rPr>
-        <w:t>lication</w:t>
-      </w:r>
-      <w:r>
-        <w:rPr>
-          <w:rFonts w:cs="Arial" w:ascii="Arial Nova Light" w:hAnsi="Arial Nova Light"/>
-          <w:color w:val="464646"/>
-          <w:sz w:val="16"/>
-          <w:szCs w:val="16"/>
-        </w:rPr>
-        <w:t>.lodgement_number }}</w:t>
+        <w:t>Application number: {{ application.lodgement_number }}</w:t>
       </w:r>
     </w:p>
     <w:p>
@@ -275,34 +257,7 @@
           <w:sz w:val="20"/>
           <w:szCs w:val="20"/>
         </w:rPr>
-        <w:t>{{ p_address_line</w:t>
-      </w:r>
-      <w:r>
-        <w:rPr>
-          <w:rFonts w:cs="Arial" w:ascii="Arial Nova Light" w:hAnsi="Arial Nova Light"/>
-          <w:color w:val="464646"/>
-          <w:sz w:val="20"/>
-          <w:szCs w:val="20"/>
-        </w:rPr>
-        <w:t>1</w:t>
-      </w:r>
-      <w:r>
-        <w:rPr>
-          <w:rFonts w:cs="Arial" w:ascii="Arial Nova Light" w:hAnsi="Arial Nova Light"/>
-          <w:color w:val="464646"/>
-          <w:sz w:val="20"/>
-          <w:szCs w:val="20"/>
-        </w:rPr>
-        <w:t xml:space="preserve"> }} </w:t>
-      </w:r>
-      <w:r>
-        <w:rPr>
-          <w:rFonts w:cs="Arial" w:ascii="Arial Nova Light" w:hAnsi="Arial Nova Light"/>
-          <w:color w:val="464646"/>
-          <w:sz w:val="20"/>
-          <w:szCs w:val="20"/>
-        </w:rPr>
-        <w:t>{{ p_address_line2 }}</w:t>
+        <w:t>{{ p_address_line1 }} {{ p_address_line2 }}</w:t>
       </w:r>
     </w:p>
     <w:p>
@@ -683,12 +638,30 @@
       </w:r>
       <w:r>
         <w:rPr>
-          <w:rFonts w:cs="Arial" w:ascii="Arial Nova" w:hAnsi="Arial Nova"/>
+          <w:rFonts w:cs="Arial" w:ascii="Arial Nova Light" w:hAnsi="Arial Nova Light"/>
           <w:color w:val="464646"/>
           <w:sz w:val="18"/>
           <w:szCs w:val="18"/>
         </w:rPr>
+        <w:t>{% if vessel_rego_no %}</w:t>
+      </w:r>
+      <w:r>
+        <w:rPr>
+          <w:rFonts w:cs="Arial" w:ascii="Arial Nova" w:hAnsi="Arial Nova"/>
+          <w:color w:val="464646"/>
+          <w:sz w:val="18"/>
+          <w:szCs w:val="18"/>
+        </w:rPr>
         <w:t>{{ vessel_rego_no }}</w:t>
+      </w:r>
+      <w:r>
+        <w:rPr>
+          <w:rFonts w:cs="Arial" w:ascii="Arial Nova" w:hAnsi="Arial Nova"/>
+          <w:color w:val="464646"/>
+          <w:sz w:val="18"/>
+          <w:szCs w:val="18"/>
+        </w:rPr>
+        <w:t>{% else %}-{% endif %}</w:t>
       </w:r>
     </w:p>
     <w:p>
@@ -717,7 +690,33 @@
         </w:rPr>
         <w:t>Vessel Name:</w:t>
         <w:tab/>
+      </w:r>
+      <w:r>
+        <w:rPr>
+          <w:rFonts w:cs="Arial" w:ascii="Arial Nova Light" w:hAnsi="Arial Nova Light"/>
+          <w:color w:val="464646"/>
+          <w:sz w:val="18"/>
+          <w:szCs w:val="18"/>
+        </w:rPr>
+        <w:t>{% if vessel_name %}</w:t>
+      </w:r>
+      <w:r>
+        <w:rPr>
+          <w:rFonts w:cs="Arial" w:ascii="Arial Nova Light" w:hAnsi="Arial Nova Light"/>
+          <w:color w:val="464646"/>
+          <w:sz w:val="18"/>
+          <w:szCs w:val="18"/>
+        </w:rPr>
         <w:t>{{ vessel_name }}</w:t>
+      </w:r>
+      <w:r>
+        <w:rPr>
+          <w:rFonts w:cs="Arial" w:ascii="Arial Nova Light" w:hAnsi="Arial Nova Light"/>
+          <w:color w:val="464646"/>
+          <w:sz w:val="18"/>
+          <w:szCs w:val="18"/>
+        </w:rPr>
+        <w:t>{% else %}-{% endif %}</w:t>
       </w:r>
     </w:p>
     <w:p>
@@ -746,7 +745,6 @@
         </w:rPr>
         <w:t>Registered length:</w:t>
         <w:tab/>
-        <w:t xml:space="preserve">{{ vessel_length }} </w:t>
       </w:r>
       <w:r>
         <w:rPr>
@@ -755,7 +753,25 @@
           <w:sz w:val="18"/>
           <w:szCs w:val="18"/>
         </w:rPr>
-        <w:t>m</w:t>
+        <w:t>{% if vessel_length %}</w:t>
+      </w:r>
+      <w:r>
+        <w:rPr>
+          <w:rFonts w:cs="Arial" w:ascii="Arial Nova Light" w:hAnsi="Arial Nova Light"/>
+          <w:color w:val="464646"/>
+          <w:sz w:val="18"/>
+          <w:szCs w:val="18"/>
+        </w:rPr>
+        <w:t>{{ vessel_length }} m</w:t>
+      </w:r>
+      <w:r>
+        <w:rPr>
+          <w:rFonts w:cs="Arial" w:ascii="Arial Nova Light" w:hAnsi="Arial Nova Light"/>
+          <w:color w:val="464646"/>
+          <w:sz w:val="18"/>
+          <w:szCs w:val="18"/>
+        </w:rPr>
+        <w:t>{% else %}-{% endif %}</w:t>
       </w:r>
     </w:p>
     <w:p>

</xml_diff>